<commit_message>
se consulta de a un viajante
</commit_message>
<xml_diff>
--- a/02. Modelado de Requerimientos/Modelo de Casos De Uso/Trazos/Ventas/217_Consultar_Ventas_Viajantes.docx
+++ b/02. Modelado de Requerimientos/Modelo de Casos De Uso/Trazos/Ventas/217_Consultar_Ventas_Viajantes.docx
@@ -1507,7 +1507,13 @@
               <w:ind w:hanging="198"/>
             </w:pPr>
             <w:r>
-              <w:t>El sistema solicita seleccione el/los viajante/s del cual desea conocer las ventas.</w:t>
+              <w:t>El si</w:t>
+            </w:r>
+            <w:r>
+              <w:t xml:space="preserve">stema solicita seleccione el viajante </w:t>
+            </w:r>
+            <w:r>
+              <w:t>del cual desea conocer las ventas.</w:t>
             </w:r>
           </w:p>
         </w:tc>
@@ -1563,7 +1569,10 @@
               <w:ind w:hanging="198"/>
             </w:pPr>
             <w:r>
-              <w:t xml:space="preserve">El EV selecciona  el/los viajante/s </w:t>
+              <w:t>El E</w:t>
+            </w:r>
+            <w:r>
+              <w:t>V selecciona  el viajante</w:t>
             </w:r>
           </w:p>
         </w:tc>
@@ -1619,8 +1628,19 @@
               <w:ind w:hanging="198"/>
             </w:pPr>
             <w:r>
-              <w:t>El sistema busca las ventas realizadas por el/los viajante/s seleccionados y las muestra</w:t>
-            </w:r>
+              <w:t xml:space="preserve">El </w:t>
+            </w:r>
+            <w:bookmarkStart w:id="1" w:name="_GoBack"/>
+            <w:r>
+              <w:t xml:space="preserve">sistema busca </w:t>
+            </w:r>
+            <w:r>
+              <w:t>las ventas realizadas por el viajante seleccionado</w:t>
+            </w:r>
+            <w:r>
+              <w:t xml:space="preserve"> y las muestra</w:t>
+            </w:r>
+            <w:bookmarkEnd w:id="1"/>
           </w:p>
         </w:tc>
         <w:tc>
@@ -1749,8 +1769,6 @@
             <w:r>
               <w:t>El EV puede cancelar el CU en cualquier momento.</w:t>
             </w:r>
-            <w:bookmarkStart w:id="1" w:name="_GoBack"/>
-            <w:bookmarkEnd w:id="1"/>
           </w:p>
         </w:tc>
       </w:tr>

</xml_diff>